<commit_message>
ab4 Anzeigen Überlauf gefixt
</commit_message>
<xml_diff>
--- a/ab4/Fabian Schluch_Lock_Tim_Versuch_4_Protokoll.docx
+++ b/ab4/Fabian Schluch_Lock_Tim_Versuch_4_Protokoll.docx
@@ -40,8 +40,13 @@
     </w:p>
     <w:p>
       <w:r>
-        <w:t>Fabian Schluch</w:t>
-      </w:r>
+        <w:t xml:space="preserve">Fabian </w:t>
+      </w:r>
+      <w:proofErr w:type="spellStart"/>
+      <w:r>
+        <w:t>Schluch</w:t>
+      </w:r>
+      <w:proofErr w:type="spellEnd"/>
       <w:r>
         <w:t xml:space="preserve"> </w:t>
       </w:r>
@@ -87,7 +92,23 @@
           <w:b/>
           <w:bCs/>
         </w:rPr>
-        <w:t>Erläutern Sie die generelle Funktionsweise des Earth Moisture Sensors und beschreiben Sie woran erkennt werden kann, ob die Bodenfeuchtigkeit gerade einen hohen oder niedrigen Wert hat.</w:t>
+        <w:t xml:space="preserve">Erläutern Sie die generelle Funktionsweise des Earth </w:t>
+      </w:r>
+      <w:proofErr w:type="spellStart"/>
+      <w:r>
+        <w:rPr>
+          <w:b/>
+          <w:bCs/>
+        </w:rPr>
+        <w:t>Moisture</w:t>
+      </w:r>
+      <w:proofErr w:type="spellEnd"/>
+      <w:r>
+        <w:rPr>
+          <w:b/>
+          <w:bCs/>
+        </w:rPr>
+        <w:t xml:space="preserve"> Sensors und beschreiben Sie woran erkennt werden kann, ob die Bodenfeuchtigkeit gerade einen hohen oder niedrigen Wert hat.</w:t>
       </w:r>
     </w:p>
     <w:p>
@@ -215,14 +236,35 @@
       <w:pPr>
         <w:pStyle w:val="Listenabsatz"/>
       </w:pPr>
-      <w:r>
-        <w:t xml:space="preserve">Mqtt wird </w:t>
+      <w:proofErr w:type="spellStart"/>
+      <w:r>
+        <w:t>Mqtt</w:t>
+      </w:r>
+      <w:proofErr w:type="spellEnd"/>
+      <w:r>
+        <w:t xml:space="preserve"> wird </w:t>
       </w:r>
       <w:r>
         <w:t>verwendet,</w:t>
       </w:r>
       <w:r>
-        <w:t xml:space="preserve"> um Rohdaten zu versenden, mqtt folgt dem Publish Subscribe Schema, wobei ein Client Nachrichten an einen Server senden</w:t>
+        <w:t xml:space="preserve"> um Rohdaten zu versenden, </w:t>
+      </w:r>
+      <w:proofErr w:type="spellStart"/>
+      <w:r>
+        <w:t>mqtt</w:t>
+      </w:r>
+      <w:proofErr w:type="spellEnd"/>
+      <w:r>
+        <w:t xml:space="preserve"> folgt dem Publish </w:t>
+      </w:r>
+      <w:proofErr w:type="spellStart"/>
+      <w:r>
+        <w:t>Subscribe</w:t>
+      </w:r>
+      <w:proofErr w:type="spellEnd"/>
+      <w:r>
+        <w:t xml:space="preserve"> Schema, wobei ein Client Nachrichten an einen Server senden</w:t>
       </w:r>
       <w:r>
         <w:t xml:space="preserve"> oder ein Topic abonnieren</w:t>
@@ -272,8 +314,21 @@
       <w:pPr>
         <w:pStyle w:val="Listenabsatz"/>
       </w:pPr>
-      <w:r>
-        <w:t>Mqtt ist deutlich schneller als http. Die Quality of Service kann definiert werden und Clients können eine</w:t>
+      <w:proofErr w:type="spellStart"/>
+      <w:r>
+        <w:t>Mqtt</w:t>
+      </w:r>
+      <w:proofErr w:type="spellEnd"/>
+      <w:r>
+        <w:t xml:space="preserve"> ist deutlich schneller als http. Die Quality </w:t>
+      </w:r>
+      <w:proofErr w:type="spellStart"/>
+      <w:r>
+        <w:t>of</w:t>
+      </w:r>
+      <w:proofErr w:type="spellEnd"/>
+      <w:r>
+        <w:t xml:space="preserve"> Service kann definiert werden und Clients können eine</w:t>
       </w:r>
       <w:r>
         <w:t xml:space="preserve"> Last-Will Message definieren, die versendet wird sobald der Client vom Netzwerk getrennt wird.</w:t>
@@ -317,7 +372,13 @@
         <w:t xml:space="preserve">Der MQTT-Broker </w:t>
       </w:r>
       <w:r>
-        <w:t>verwaltet alle Clients die sich bei ihm angemeldet haben, alle Topics die erstellt wurden, empfängt alle Nachrichten von Clients und versendet diese an die entsprechenden Clients.</w:t>
+        <w:t xml:space="preserve">verwaltet alle </w:t>
+      </w:r>
+      <w:r>
+        <w:t>Clients,</w:t>
+      </w:r>
+      <w:r>
+        <w:t xml:space="preserve"> die sich bei ihm angemeldet haben, alle Topics die erstellt wurden, empfängt alle Nachrichten von Clients und versendet diese an die entsprechenden Clients.</w:t>
       </w:r>
     </w:p>
     <w:p>
@@ -346,48 +407,109 @@
           <w:bCs/>
         </w:rPr>
         <w:lastRenderedPageBreak/>
-        <w:t>Beschreiben Sie, was Quality of Service (QoS) bedeutet und wie MQTT QoS umsetzt.</w:t>
-      </w:r>
-    </w:p>
-    <w:p>
-      <w:pPr>
-        <w:pStyle w:val="Listenabsatz"/>
-        <w:rPr>
-          <w:b/>
-          <w:bCs/>
-        </w:rPr>
-      </w:pPr>
-    </w:p>
-    <w:p>
-      <w:pPr>
-        <w:pStyle w:val="Listenabsatz"/>
-      </w:pPr>
-      <w:r>
-        <w:t>Für eine Verbindung kann die Quality of Service kurz QoS vorher definiert werden. Es gibt drei Stufen:</w:t>
-      </w:r>
-    </w:p>
-    <w:p>
-      <w:pPr>
-        <w:pStyle w:val="Listenabsatz"/>
-      </w:pPr>
-      <w:r>
-        <w:t>At most once: die Nachricht wird einmalig gesendet</w:t>
-      </w:r>
-    </w:p>
-    <w:p>
-      <w:pPr>
-        <w:pStyle w:val="Listenabsatz"/>
-      </w:pPr>
-      <w:r>
-        <w:t>At least once: die Nachricht wird so häufig gesendet bis der Broker den Eingang bestätigt</w:t>
-      </w:r>
-    </w:p>
-    <w:p>
-      <w:pPr>
-        <w:pStyle w:val="Listenabsatz"/>
-      </w:pPr>
-      <w:r>
-        <w:t>Exactly once: die Nachricht wird einmal gesendet, wobei durch ein zwei Level Handshake sichergestellt wird, dass die Nachricht ankommt</w:t>
+        <w:t xml:space="preserve">Beschreiben Sie, was Quality </w:t>
+      </w:r>
+      <w:proofErr w:type="spellStart"/>
+      <w:r>
+        <w:rPr>
+          <w:b/>
+          <w:bCs/>
+        </w:rPr>
+        <w:t>of</w:t>
+      </w:r>
+      <w:proofErr w:type="spellEnd"/>
+      <w:r>
+        <w:rPr>
+          <w:b/>
+          <w:bCs/>
+        </w:rPr>
+        <w:t xml:space="preserve"> Service (QoS) bedeutet und wie MQTT QoS umsetzt.</w:t>
+      </w:r>
+    </w:p>
+    <w:p>
+      <w:pPr>
+        <w:pStyle w:val="Listenabsatz"/>
+        <w:rPr>
+          <w:b/>
+          <w:bCs/>
+        </w:rPr>
+      </w:pPr>
+    </w:p>
+    <w:p>
+      <w:pPr>
+        <w:pStyle w:val="Listenabsatz"/>
+      </w:pPr>
+      <w:r>
+        <w:t xml:space="preserve">Für eine Verbindung kann die Quality </w:t>
+      </w:r>
+      <w:proofErr w:type="spellStart"/>
+      <w:r>
+        <w:t>of</w:t>
+      </w:r>
+      <w:proofErr w:type="spellEnd"/>
+      <w:r>
+        <w:t xml:space="preserve"> Service kurz QoS vorher definiert werden. Es gibt drei Stufen:</w:t>
+      </w:r>
+    </w:p>
+    <w:p>
+      <w:pPr>
+        <w:pStyle w:val="Listenabsatz"/>
+      </w:pPr>
+      <w:r>
+        <w:t xml:space="preserve">At </w:t>
+      </w:r>
+      <w:proofErr w:type="spellStart"/>
+      <w:r>
+        <w:t>most</w:t>
+      </w:r>
+      <w:proofErr w:type="spellEnd"/>
+      <w:r>
+        <w:t xml:space="preserve"> </w:t>
+      </w:r>
+      <w:proofErr w:type="spellStart"/>
+      <w:r>
+        <w:t>once</w:t>
+      </w:r>
+      <w:proofErr w:type="spellEnd"/>
+      <w:r>
+        <w:t>: die Nachricht wird einmalig gesendet</w:t>
+      </w:r>
+    </w:p>
+    <w:p>
+      <w:pPr>
+        <w:pStyle w:val="Listenabsatz"/>
+      </w:pPr>
+      <w:r>
+        <w:t xml:space="preserve">At least </w:t>
+      </w:r>
+      <w:proofErr w:type="spellStart"/>
+      <w:r>
+        <w:t>once</w:t>
+      </w:r>
+      <w:proofErr w:type="spellEnd"/>
+      <w:r>
+        <w:t>: die Nachricht wird so häufig gesendet bis der Broker den Eingang bestätigt</w:t>
+      </w:r>
+    </w:p>
+    <w:p>
+      <w:pPr>
+        <w:pStyle w:val="Listenabsatz"/>
+      </w:pPr>
+      <w:proofErr w:type="spellStart"/>
+      <w:r>
+        <w:t>Exactly</w:t>
+      </w:r>
+      <w:proofErr w:type="spellEnd"/>
+      <w:r>
+        <w:t xml:space="preserve"> </w:t>
+      </w:r>
+      <w:proofErr w:type="spellStart"/>
+      <w:r>
+        <w:t>once</w:t>
+      </w:r>
+      <w:proofErr w:type="spellEnd"/>
+      <w:r>
+        <w:t>: die Nachricht wird einmal gesendet, wobei durch ein zwei Level Handshake sichergestellt wird, dass die Nachricht ankommt</w:t>
       </w:r>
     </w:p>
     <w:p>
@@ -428,7 +550,15 @@
         <w:pStyle w:val="Listenabsatz"/>
       </w:pPr>
       <w:r>
-        <w:t>Es gibt zwei Arten von Wildcars:</w:t>
+        <w:t xml:space="preserve">Es gibt zwei Arten von </w:t>
+      </w:r>
+      <w:proofErr w:type="spellStart"/>
+      <w:r>
+        <w:t>Wildcars</w:t>
+      </w:r>
+      <w:proofErr w:type="spellEnd"/>
+      <w:r>
+        <w:t>:</w:t>
       </w:r>
     </w:p>
     <w:p>
@@ -487,7 +617,10 @@
         <w:pStyle w:val="Listenabsatz"/>
       </w:pPr>
       <w:r>
-        <w:t>Das herausfinden des richtigen Pins für die LEDs hat längere Zeit in Anspruch genommen.</w:t>
+        <w:t>Das Herausfinden</w:t>
+      </w:r>
+      <w:r>
+        <w:t xml:space="preserve"> des richtigen Pins für die LEDs hat längere Zeit in Anspruch genommen.</w:t>
       </w:r>
     </w:p>
     <w:sectPr>

</xml_diff>